<commit_message>
updated response to review
</commit_message>
<xml_diff>
--- a/docs/reviews/Reviewer-Response.docx
+++ b/docs/reviews/Reviewer-Response.docx
@@ -1,6 +1,6 @@
 
 <file path=word/document.xml><?xml version="1.0" encoding="utf-8"?>
-<w:document xmlns:wpc="http://schemas.microsoft.com/office/word/2010/wordprocessingCanvas" xmlns:cx="http://schemas.microsoft.com/office/drawing/2014/chartex" xmlns:cx1="http://schemas.microsoft.com/office/drawing/2015/9/8/chartex" xmlns:cx2="http://schemas.microsoft.com/office/drawing/2015/10/21/chartex" xmlns:cx3="http://schemas.microsoft.com/office/drawing/2016/5/9/chartex" xmlns:cx4="http://schemas.microsoft.com/office/drawing/2016/5/10/chartex" xmlns:cx5="http://schemas.microsoft.com/office/drawing/2016/5/11/chartex" xmlns:cx6="http://schemas.microsoft.com/office/drawing/2016/5/12/chartex" xmlns:cx7="http://schemas.microsoft.com/office/drawing/2016/5/13/chartex" xmlns:cx8="http://schemas.microsoft.com/office/drawing/2016/5/14/chartex" xmlns:mc="http://schemas.openxmlformats.org/markup-compatibility/2006" xmlns:aink="http://schemas.microsoft.com/office/drawing/2016/ink" xmlns:am3d="http://schemas.microsoft.com/office/drawing/2017/model3d" xmlns:o="urn:schemas-microsoft-com:office:office" xmlns:r="http://schemas.openxmlformats.org/officeDocument/2006/relationships" xmlns:m="http://schemas.openxmlformats.org/officeDocument/2006/math" xmlns:v="urn:schemas-microsoft-com:vml" xmlns:wp14="http://schemas.microsoft.com/office/word/2010/wordprocessingDrawing" xmlns:wp="http://schemas.openxmlformats.org/drawingml/2006/wordprocessingDrawing" xmlns:w10="urn:schemas-microsoft-com:office:word" xmlns:w="http://schemas.openxmlformats.org/wordprocessingml/2006/main" xmlns:w14="http://schemas.microsoft.com/office/word/2010/wordml" xmlns:w15="http://schemas.microsoft.com/office/word/2012/wordml" xmlns:w16cex="http://schemas.microsoft.com/office/word/2018/wordml/cex" xmlns:w16cid="http://schemas.microsoft.com/office/word/2016/wordml/cid" xmlns:w16="http://schemas.microsoft.com/office/word/2018/wordml" xmlns:w16sdtdh="http://schemas.microsoft.com/office/word/2020/wordml/sdtdatahash" xmlns:w16se="http://schemas.microsoft.com/office/word/2015/wordml/symex" xmlns:wpg="http://schemas.microsoft.com/office/word/2010/wordprocessingGroup" xmlns:wpi="http://schemas.microsoft.com/office/word/2010/wordprocessingInk" xmlns:wne="http://schemas.microsoft.com/office/word/2006/wordml" xmlns:wps="http://schemas.microsoft.com/office/word/2010/wordprocessingShape" mc:Ignorable="w14 w15 w16se w16cid w16 w16cex w16sdtdh wp14">
+<w:document xmlns:wpc="http://schemas.microsoft.com/office/word/2010/wordprocessingCanvas" xmlns:cx="http://schemas.microsoft.com/office/drawing/2014/chartex" xmlns:cx1="http://schemas.microsoft.com/office/drawing/2015/9/8/chartex" xmlns:mc="http://schemas.openxmlformats.org/markup-compatibility/2006" xmlns:o="urn:schemas-microsoft-com:office:office" xmlns:r="http://schemas.openxmlformats.org/officeDocument/2006/relationships" xmlns:m="http://schemas.openxmlformats.org/officeDocument/2006/math" xmlns:v="urn:schemas-microsoft-com:vml" xmlns:wp14="http://schemas.microsoft.com/office/word/2010/wordprocessingDrawing" xmlns:wp="http://schemas.openxmlformats.org/drawingml/2006/wordprocessingDrawing" xmlns:w10="urn:schemas-microsoft-com:office:word" xmlns:w="http://schemas.openxmlformats.org/wordprocessingml/2006/main" xmlns:w14="http://schemas.microsoft.com/office/word/2010/wordml" xmlns:w15="http://schemas.microsoft.com/office/word/2012/wordml" xmlns:w16se="http://schemas.microsoft.com/office/word/2015/wordml/symex" xmlns:wpg="http://schemas.microsoft.com/office/word/2010/wordprocessingGroup" xmlns:wpi="http://schemas.microsoft.com/office/word/2010/wordprocessingInk" xmlns:wne="http://schemas.microsoft.com/office/word/2006/wordml" xmlns:wps="http://schemas.microsoft.com/office/word/2010/wordprocessingShape" mc:Ignorable="w14 w15 w16se wp14">
   <w:body>
     <w:p>
       <w:pPr>
@@ -638,7 +638,23 @@
           <w:sz w:val="21"/>
           <w:szCs w:val="21"/>
         </w:rPr>
-        <w:t xml:space="preserve"> We </w:t>
+        <w:t xml:space="preserve"> </w:t>
+      </w:r>
+      <w:r>
+        <w:rPr>
+          <w:rFonts w:ascii="Palatino Linotype" w:eastAsia="Times New Roman" w:hAnsi="Palatino Linotype" w:cs="Segoe UI"/>
+          <w:sz w:val="21"/>
+          <w:szCs w:val="21"/>
+        </w:rPr>
+        <w:t xml:space="preserve">We agree with the observation of (6) and added interpretation and implications of this to the discussion. </w:t>
+      </w:r>
+      <w:r>
+        <w:rPr>
+          <w:rFonts w:ascii="Palatino Linotype" w:eastAsia="Times New Roman" w:hAnsi="Palatino Linotype" w:cs="Segoe UI"/>
+          <w:sz w:val="21"/>
+          <w:szCs w:val="21"/>
+        </w:rPr>
+        <w:t xml:space="preserve">We </w:t>
       </w:r>
       <w:r>
         <w:rPr>
@@ -654,15 +670,93 @@
           <w:sz w:val="21"/>
           <w:szCs w:val="21"/>
         </w:rPr>
-        <w:t xml:space="preserve">concern raised in (7) by presenting the survey question in text and explaining its connection to Figure 4. We have also adjusted the category labels in selected to more clearly communicate the survey question. Lastly, we added a few sentence on the interpretation of value. </w:t>
-      </w:r>
-      <w:r>
-        <w:rPr>
-          <w:rFonts w:ascii="Palatino Linotype" w:eastAsia="Times New Roman" w:hAnsi="Palatino Linotype" w:cs="Segoe UI"/>
-          <w:sz w:val="21"/>
-          <w:szCs w:val="21"/>
-        </w:rPr>
-        <w:t>Text incorporating the comments 6, 8, 9 have been added to the new discussion and conclusions sections.</w:t>
+        <w:t>concern raised in (7) by presenting the survey question in text and explaining its connection to Figure 4. We have also adjusted the category labels in selected to more clearly communicate the survey question. Lastly, we added a few sentence</w:t>
+      </w:r>
+      <w:r>
+        <w:rPr>
+          <w:rFonts w:ascii="Palatino Linotype" w:eastAsia="Times New Roman" w:hAnsi="Palatino Linotype" w:cs="Segoe UI"/>
+          <w:sz w:val="21"/>
+          <w:szCs w:val="21"/>
+        </w:rPr>
+        <w:t>s</w:t>
+      </w:r>
+      <w:r>
+        <w:rPr>
+          <w:rFonts w:ascii="Palatino Linotype" w:eastAsia="Times New Roman" w:hAnsi="Palatino Linotype" w:cs="Segoe UI"/>
+          <w:sz w:val="21"/>
+          <w:szCs w:val="21"/>
+        </w:rPr>
+        <w:t xml:space="preserve"> on the interpretation of value. </w:t>
+      </w:r>
+      <w:r>
+        <w:rPr>
+          <w:rFonts w:ascii="Palatino Linotype" w:eastAsia="Times New Roman" w:hAnsi="Palatino Linotype" w:cs="Segoe UI"/>
+          <w:sz w:val="21"/>
+          <w:szCs w:val="21"/>
+        </w:rPr>
+        <w:t xml:space="preserve">Text incorporating the comments 6, 8, 9 </w:t>
+      </w:r>
+      <w:proofErr w:type="gramStart"/>
+      <w:r>
+        <w:rPr>
+          <w:rFonts w:ascii="Palatino Linotype" w:eastAsia="Times New Roman" w:hAnsi="Palatino Linotype" w:cs="Segoe UI"/>
+          <w:sz w:val="21"/>
+          <w:szCs w:val="21"/>
+        </w:rPr>
+        <w:t>have been added</w:t>
+      </w:r>
+      <w:proofErr w:type="gramEnd"/>
+      <w:r>
+        <w:rPr>
+          <w:rFonts w:ascii="Palatino Linotype" w:eastAsia="Times New Roman" w:hAnsi="Palatino Linotype" w:cs="Segoe UI"/>
+          <w:sz w:val="21"/>
+          <w:szCs w:val="21"/>
+        </w:rPr>
+        <w:t xml:space="preserve"> to the new discussion and conclusions sections.</w:t>
+      </w:r>
+      <w:r>
+        <w:rPr>
+          <w:rFonts w:ascii="Palatino Linotype" w:eastAsia="Times New Roman" w:hAnsi="Palatino Linotype" w:cs="Segoe UI"/>
+          <w:sz w:val="21"/>
+          <w:szCs w:val="21"/>
+        </w:rPr>
+        <w:t xml:space="preserve"> We added some insight into (8) from qualitative responses about replications that </w:t>
+      </w:r>
+      <w:proofErr w:type="gramStart"/>
+      <w:r>
+        <w:rPr>
+          <w:rFonts w:ascii="Palatino Linotype" w:eastAsia="Times New Roman" w:hAnsi="Palatino Linotype" w:cs="Segoe UI"/>
+          <w:sz w:val="21"/>
+          <w:szCs w:val="21"/>
+        </w:rPr>
+        <w:t>were started but not published</w:t>
+      </w:r>
+      <w:proofErr w:type="gramEnd"/>
+      <w:r>
+        <w:rPr>
+          <w:rFonts w:ascii="Palatino Linotype" w:eastAsia="Times New Roman" w:hAnsi="Palatino Linotype" w:cs="Segoe UI"/>
+          <w:sz w:val="21"/>
+          <w:szCs w:val="21"/>
+        </w:rPr>
+        <w:t xml:space="preserve">. Although this sample of </w:t>
+      </w:r>
+      <w:proofErr w:type="gramStart"/>
+      <w:r>
+        <w:rPr>
+          <w:rFonts w:ascii="Palatino Linotype" w:eastAsia="Times New Roman" w:hAnsi="Palatino Linotype" w:cs="Segoe UI"/>
+          <w:sz w:val="21"/>
+          <w:szCs w:val="21"/>
+        </w:rPr>
+        <w:t>respondents</w:t>
+      </w:r>
+      <w:proofErr w:type="gramEnd"/>
+      <w:r>
+        <w:rPr>
+          <w:rFonts w:ascii="Palatino Linotype" w:eastAsia="Times New Roman" w:hAnsi="Palatino Linotype" w:cs="Segoe UI"/>
+          <w:sz w:val="21"/>
+          <w:szCs w:val="21"/>
+        </w:rPr>
+        <w:t xml:space="preserve"> "gave up" earlier than the comment inquires about, we can reasonably assume that researchers abandoned the effort for similar reasons. </w:t>
       </w:r>
     </w:p>
     <w:p>
@@ -799,25 +893,64 @@
           <w:sz w:val="21"/>
           <w:szCs w:val="21"/>
         </w:rPr>
-        <w:t xml:space="preserve">, we have added a sentence contextualizing the result in reference to the findings </w:t>
-      </w:r>
-      <w:proofErr w:type="gramStart"/>
-      <w:r>
-        <w:rPr>
-          <w:rFonts w:ascii="Palatino Linotype" w:eastAsia="Times New Roman" w:hAnsi="Palatino Linotype" w:cs="Segoe UI"/>
-          <w:sz w:val="21"/>
-          <w:szCs w:val="21"/>
-        </w:rPr>
-        <w:t>of .</w:t>
-      </w:r>
-      <w:proofErr w:type="gramEnd"/>
-      <w:r>
-        <w:rPr>
-          <w:rFonts w:ascii="Palatino Linotype" w:eastAsia="Times New Roman" w:hAnsi="Palatino Linotype" w:cs="Segoe UI"/>
-          <w:sz w:val="21"/>
-          <w:szCs w:val="21"/>
-        </w:rPr>
-        <w:t xml:space="preserve"> While seemingly counterintuitive, it seems that many published studies do note share details about the precise location of spatial extent or their work (e.g., a geographically referenced bounding box, or an exact Landsat tile reference)</w:t>
+        <w:t xml:space="preserve">, we have added a sentence contextualizing the result in reference to the findings of </w:t>
+      </w:r>
+      <w:r>
+        <w:rPr>
+          <w:rFonts w:ascii="Palatino Linotype" w:eastAsia="Times New Roman" w:hAnsi="Palatino Linotype" w:cs="Segoe UI"/>
+          <w:sz w:val="21"/>
+          <w:szCs w:val="21"/>
+        </w:rPr>
+        <w:t xml:space="preserve">prior </w:t>
+      </w:r>
+      <w:r>
+        <w:rPr>
+          <w:rFonts w:ascii="Palatino Linotype" w:eastAsia="Times New Roman" w:hAnsi="Palatino Linotype" w:cs="Segoe UI"/>
+          <w:sz w:val="21"/>
+          <w:szCs w:val="21"/>
+        </w:rPr>
+        <w:t>studies</w:t>
+      </w:r>
+      <w:r>
+        <w:rPr>
+          <w:rFonts w:ascii="Palatino Linotype" w:eastAsia="Times New Roman" w:hAnsi="Palatino Linotype" w:cs="Segoe UI"/>
+          <w:sz w:val="21"/>
+          <w:szCs w:val="21"/>
+        </w:rPr>
+        <w:t xml:space="preserve">. While </w:t>
+      </w:r>
+      <w:r>
+        <w:rPr>
+          <w:rFonts w:ascii="Palatino Linotype" w:eastAsia="Times New Roman" w:hAnsi="Palatino Linotype" w:cs="Segoe UI"/>
+          <w:sz w:val="21"/>
+          <w:szCs w:val="21"/>
+        </w:rPr>
+        <w:lastRenderedPageBreak/>
+        <w:t>surprising</w:t>
+      </w:r>
+      <w:r>
+        <w:rPr>
+          <w:rFonts w:ascii="Palatino Linotype" w:eastAsia="Times New Roman" w:hAnsi="Palatino Linotype" w:cs="Segoe UI"/>
+          <w:sz w:val="21"/>
+          <w:szCs w:val="21"/>
+        </w:rPr>
+        <w:t xml:space="preserve">, it seems that many published studies do not share </w:t>
+      </w:r>
+      <w:r>
+        <w:rPr>
+          <w:rFonts w:ascii="Palatino Linotype" w:eastAsia="Times New Roman" w:hAnsi="Palatino Linotype" w:cs="Segoe UI"/>
+          <w:sz w:val="21"/>
+          <w:szCs w:val="21"/>
+        </w:rPr>
+        <w:t xml:space="preserve">sufficient </w:t>
+      </w:r>
+      <w:r>
+        <w:rPr>
+          <w:rFonts w:ascii="Palatino Linotype" w:eastAsia="Times New Roman" w:hAnsi="Palatino Linotype" w:cs="Segoe UI"/>
+          <w:sz w:val="21"/>
+          <w:szCs w:val="21"/>
+        </w:rPr>
+        <w:t>details about the precise location of spatial extent or their work (e.g., a geographically referenced bounding box, or an exact Landsat tile reference)</w:t>
       </w:r>
       <w:r>
         <w:rPr>
@@ -904,7 +1037,6 @@
           <w:sz w:val="40"/>
           <w:szCs w:val="40"/>
         </w:rPr>
-        <w:lastRenderedPageBreak/>
         <w:t>Reviewer: 2</w:t>
       </w:r>
     </w:p>
@@ -1030,7 +1162,7 @@
         </w:rPr>
         <w:t>The document begins (p. 3, l. 2-9) with definitions for R&amp;R. I would recommend to provide citations for these definitions to avoid confusion, as there are two major approaches regarding what is replicability and what is reproducibility (for reference, see </w:t>
       </w:r>
-      <w:hyperlink r:id="rId9" w:anchor="rr-overview-definitions" w:tooltip="https://the-turing-way.netlify.app/reproducible-research/overview/overview-definitions.html#rr-overview-definitions" w:history="1">
+      <w:hyperlink r:id="rId7" w:anchor="rr-overview-definitions" w:tooltip="https://the-turing-way.netlify.app/reproducible-research/overview/overview-definitions.html#rr-overview-definitions" w:history="1">
         <w:r>
           <w:rPr>
             <w:rFonts w:ascii="Palatino Linotype" w:eastAsia="Times New Roman" w:hAnsi="Palatino Linotype" w:cs="Segoe UI"/>
@@ -1050,7 +1182,7 @@
         </w:rPr>
         <w:t>, </w:t>
       </w:r>
-      <w:hyperlink r:id="rId10" w:tooltip="https://arxiv.org/abs/1802.03311" w:history="1">
+      <w:hyperlink r:id="rId8" w:tooltip="https://arxiv.org/abs/1802.03311" w:history="1">
         <w:r>
           <w:rPr>
             <w:rFonts w:ascii="Palatino Linotype" w:eastAsia="Times New Roman" w:hAnsi="Palatino Linotype" w:cs="Segoe UI"/>
@@ -1148,6 +1280,7 @@
         <w:spacing w:after="240" w:line="240" w:lineRule="auto"/>
         <w:rPr>
           <w:rFonts w:ascii="Palatino Linotype" w:eastAsia="Times New Roman" w:hAnsi="Palatino Linotype" w:cs="Segoe UI"/>
+          <w:i/>
           <w:sz w:val="21"/>
           <w:szCs w:val="21"/>
         </w:rPr>
@@ -1166,84 +1299,88 @@
       <w:r>
         <w:rPr>
           <w:rFonts w:ascii="Palatino Linotype" w:eastAsia="Times New Roman" w:hAnsi="Palatino Linotype" w:cs="Segoe UI"/>
-          <w:sz w:val="21"/>
-          <w:szCs w:val="21"/>
-        </w:rPr>
-        <w:t xml:space="preserve"> we have expanded our discussion of the definition of replication and their use across disciplines in the ‘Replication and the Evaluation of Prior Claims’ section of the paper. The first paragraph of this section now includes a discussion of definitions of replication that draws from the Turing Way and he broader literature. </w:t>
-      </w:r>
-      <w:r>
-        <w:rPr>
-          <w:rFonts w:ascii="Palatino Linotype" w:eastAsia="Times New Roman" w:hAnsi="Palatino Linotype" w:cs="Segoe UI"/>
-          <w:sz w:val="21"/>
-          <w:szCs w:val="21"/>
-        </w:rPr>
-        <w:t>To further locate the definitions, we have added a few sentences and references to a series of papers/reports that map usage of these terms in different disciplines.</w:t>
-      </w:r>
-      <w:r>
-        <w:rPr>
-          <w:rFonts w:ascii="Palatino Linotype" w:eastAsia="Times New Roman" w:hAnsi="Palatino Linotype" w:cs="Segoe UI"/>
-          <w:sz w:val="21"/>
-          <w:szCs w:val="21"/>
-        </w:rPr>
-        <w:t xml:space="preserve"> Following the reviewer’s suggestion, we have also highlighted the connection between definitional conflation and varying use of terms across disciplines in the discussion. </w:t>
-      </w:r>
-      <w:r>
-        <w:rPr>
-          <w:rFonts w:ascii="Palatino Linotype" w:eastAsia="Times New Roman" w:hAnsi="Palatino Linotype" w:cs="Segoe UI"/>
-          <w:sz w:val="21"/>
-          <w:szCs w:val="21"/>
-        </w:rPr>
-        <w:t xml:space="preserve">We have likewise </w:t>
-      </w:r>
-      <w:r>
-        <w:rPr>
-          <w:rFonts w:ascii="Palatino Linotype" w:eastAsia="Times New Roman" w:hAnsi="Palatino Linotype" w:cs="Segoe UI"/>
-          <w:sz w:val="21"/>
-          <w:szCs w:val="21"/>
-        </w:rPr>
-        <w:t xml:space="preserve">reduced and </w:t>
-      </w:r>
-      <w:r>
-        <w:rPr>
-          <w:rFonts w:ascii="Palatino Linotype" w:eastAsia="Times New Roman" w:hAnsi="Palatino Linotype" w:cs="Segoe UI"/>
-          <w:sz w:val="21"/>
-          <w:szCs w:val="21"/>
-        </w:rPr>
-        <w:t xml:space="preserve">clarified our use of 'epistemological functions' and given </w:t>
+          <w:i/>
+          <w:sz w:val="21"/>
+          <w:szCs w:val="21"/>
+        </w:rPr>
+        <w:t xml:space="preserve"> we have expanded our discussion of the definition of replication and their use across disciplines in the ‘Replication and the Evaluation of Prior Claims’ section of the paper. The first paragraph of this section now includes a discussion of definitions of replication that draws from the Turing Way and </w:t>
       </w:r>
       <w:proofErr w:type="gramStart"/>
       <w:r>
         <w:rPr>
           <w:rFonts w:ascii="Palatino Linotype" w:eastAsia="Times New Roman" w:hAnsi="Palatino Linotype" w:cs="Segoe UI"/>
-          <w:sz w:val="21"/>
-          <w:szCs w:val="21"/>
-        </w:rPr>
-        <w:t>a</w:t>
+          <w:i/>
+          <w:sz w:val="21"/>
+          <w:szCs w:val="21"/>
+        </w:rPr>
+        <w:t>he</w:t>
       </w:r>
       <w:proofErr w:type="gramEnd"/>
       <w:r>
         <w:rPr>
           <w:rFonts w:ascii="Palatino Linotype" w:eastAsia="Times New Roman" w:hAnsi="Palatino Linotype" w:cs="Segoe UI"/>
-          <w:sz w:val="21"/>
-          <w:szCs w:val="21"/>
-        </w:rPr>
-        <w:t xml:space="preserve"> </w:t>
-      </w:r>
-      <w:r>
-        <w:rPr>
-          <w:rFonts w:ascii="Palatino Linotype" w:eastAsia="Times New Roman" w:hAnsi="Palatino Linotype" w:cs="Segoe UI"/>
-          <w:sz w:val="21"/>
-          <w:szCs w:val="21"/>
-        </w:rPr>
-        <w:t>illustrative</w:t>
-      </w:r>
-      <w:r>
-        <w:rPr>
-          <w:rFonts w:ascii="Palatino Linotype" w:eastAsia="Times New Roman" w:hAnsi="Palatino Linotype" w:cs="Segoe UI"/>
-          <w:sz w:val="21"/>
-          <w:szCs w:val="21"/>
-        </w:rPr>
-        <w:t xml:space="preserve"> examples.</w:t>
+          <w:i/>
+          <w:sz w:val="21"/>
+          <w:szCs w:val="21"/>
+        </w:rPr>
+        <w:t xml:space="preserve"> broader literature. </w:t>
+      </w:r>
+      <w:proofErr w:type="gramStart"/>
+      <w:r>
+        <w:rPr>
+          <w:rFonts w:ascii="Palatino Linotype" w:eastAsia="Times New Roman" w:hAnsi="Palatino Linotype" w:cs="Segoe UI"/>
+          <w:i/>
+          <w:sz w:val="21"/>
+          <w:szCs w:val="21"/>
+        </w:rPr>
+        <w:t>To further locate</w:t>
+      </w:r>
+      <w:proofErr w:type="gramEnd"/>
+      <w:r>
+        <w:rPr>
+          <w:rFonts w:ascii="Palatino Linotype" w:eastAsia="Times New Roman" w:hAnsi="Palatino Linotype" w:cs="Segoe UI"/>
+          <w:i/>
+          <w:sz w:val="21"/>
+          <w:szCs w:val="21"/>
+        </w:rPr>
+        <w:t xml:space="preserve"> the definitions, we have added a few sentences and references to a series of papers/reports that map usage of these terms in different disciplines. Following the reviewer’s suggestion, we have also highlighted the connection between definitional conflation and varying use of terms across </w:t>
+      </w:r>
+      <w:r>
+        <w:rPr>
+          <w:rFonts w:ascii="Palatino Linotype" w:eastAsia="Times New Roman" w:hAnsi="Palatino Linotype" w:cs="Segoe UI"/>
+          <w:i/>
+          <w:sz w:val="21"/>
+          <w:szCs w:val="21"/>
+        </w:rPr>
+        <w:lastRenderedPageBreak/>
+        <w:t xml:space="preserve">disciplines in the discussion. </w:t>
+      </w:r>
+      <w:r>
+        <w:rPr>
+          <w:rFonts w:ascii="Palatino Linotype" w:eastAsia="Times New Roman" w:hAnsi="Palatino Linotype" w:cs="Segoe UI"/>
+          <w:i/>
+          <w:sz w:val="21"/>
+          <w:szCs w:val="21"/>
+        </w:rPr>
+        <w:t>We have</w:t>
+      </w:r>
+      <w:r>
+        <w:rPr>
+          <w:rFonts w:ascii="Palatino Linotype" w:eastAsia="Times New Roman" w:hAnsi="Palatino Linotype" w:cs="Segoe UI"/>
+          <w:i/>
+          <w:sz w:val="21"/>
+          <w:szCs w:val="21"/>
+        </w:rPr>
+        <w:t xml:space="preserve"> replaced "epistemological function" with the simpler and more direct "epistemic purpose" in all instances of the paper and given </w:t>
+      </w:r>
+      <w:r>
+        <w:rPr>
+          <w:rFonts w:ascii="Palatino Linotype" w:eastAsia="Times New Roman" w:hAnsi="Palatino Linotype" w:cs="Segoe UI"/>
+          <w:i/>
+          <w:sz w:val="21"/>
+          <w:szCs w:val="21"/>
+        </w:rPr>
+        <w:t>some specific examples.</w:t>
       </w:r>
     </w:p>
     <w:p>
@@ -1261,7 +1398,25 @@
           <w:sz w:val="21"/>
           <w:szCs w:val="21"/>
         </w:rPr>
-        <w:t>More comments that could enhance the clarity of the document can be found below (many of them just refer to syntax and typos):</w:t>
+        <w:t xml:space="preserve">More comments that could enhance the clarity of the document </w:t>
+      </w:r>
+      <w:proofErr w:type="gramStart"/>
+      <w:r>
+        <w:rPr>
+          <w:rFonts w:ascii="Palatino Linotype" w:eastAsia="Times New Roman" w:hAnsi="Palatino Linotype" w:cs="Segoe UI"/>
+          <w:sz w:val="21"/>
+          <w:szCs w:val="21"/>
+        </w:rPr>
+        <w:t>can be found</w:t>
+      </w:r>
+      <w:proofErr w:type="gramEnd"/>
+      <w:r>
+        <w:rPr>
+          <w:rFonts w:ascii="Palatino Linotype" w:eastAsia="Times New Roman" w:hAnsi="Palatino Linotype" w:cs="Segoe UI"/>
+          <w:sz w:val="21"/>
+          <w:szCs w:val="21"/>
+        </w:rPr>
+        <w:t xml:space="preserve"> below (many of them just refer to syntax and typos):</w:t>
       </w:r>
     </w:p>
     <w:p>
@@ -1284,7 +1439,6 @@
           <w:sz w:val="36"/>
           <w:szCs w:val="36"/>
         </w:rPr>
-        <w:lastRenderedPageBreak/>
         <w:t>Introduction</w:t>
       </w:r>
     </w:p>
@@ -1463,6 +1617,7 @@
         </w:rPr>
       </w:pPr>
       <w:commentRangeStart w:id="3"/>
+      <w:commentRangeStart w:id="4"/>
       <w:r>
         <w:rPr>
           <w:rFonts w:ascii="Palatino Linotype" w:eastAsia="Times New Roman" w:hAnsi="Palatino Linotype" w:cs="Segoe UI"/>
@@ -1480,6 +1635,13 @@
         </w:rPr>
         <w:commentReference w:id="3"/>
       </w:r>
+      <w:commentRangeEnd w:id="4"/>
+      <w:r>
+        <w:rPr>
+          <w:rStyle w:val="CommentReference"/>
+        </w:rPr>
+        <w:commentReference w:id="4"/>
+      </w:r>
     </w:p>
     <w:p>
       <w:pPr>
@@ -1521,6 +1683,18 @@
         </w:rPr>
         <w:t>We have corrected and added details that address these issues.</w:t>
       </w:r>
+      <w:r>
+        <w:rPr>
+          <w:rFonts w:ascii="Palatino Linotype" w:eastAsia="Times New Roman" w:hAnsi="Palatino Linotype" w:cs="Segoe UI"/>
+          <w:i/>
+          <w:iCs/>
+          <w:sz w:val="21"/>
+          <w:szCs w:val="21"/>
+        </w:rPr>
+        <w:t xml:space="preserve"> We have separated factors related to study design from factors intrinsic to locations and added an example.</w:t>
+      </w:r>
+      <w:bookmarkStart w:id="5" w:name="_GoBack"/>
+      <w:bookmarkEnd w:id="5"/>
     </w:p>
     <w:p>
       <w:pPr>
@@ -1681,7 +1855,18 @@
           <w:sz w:val="21"/>
           <w:szCs w:val="21"/>
         </w:rPr>
-        <w:t>However, this has given us something to think about for our next project. Perhaps in future we will create an OSF repository with the essentials for anonymous review and upon publication, link and populate that repository back with all of our version tracked work from GitHub. Simpler still, we have attempted to share all our links and work with our names attached at the start of review, but our offers to waive our right to blinding have not yet found purchase at different journals.</w:t>
+        <w:t xml:space="preserve">However, this has given us something to think about for our next project. Perhaps in future we will create an OSF repository with the essentials for anonymous review and upon publication, link and populate that repository back with all of our version tracked </w:t>
+      </w:r>
+      <w:r>
+        <w:rPr>
+          <w:rFonts w:ascii="Palatino Linotype" w:eastAsia="Times New Roman" w:hAnsi="Palatino Linotype" w:cs="Segoe UI"/>
+          <w:i/>
+          <w:iCs/>
+          <w:sz w:val="21"/>
+          <w:szCs w:val="21"/>
+        </w:rPr>
+        <w:lastRenderedPageBreak/>
+        <w:t>work from GitHub. Simpler still, we have attempted to share all our links and work with our names attached at the start of review, but our offers to waive our right to blinding have not yet found purchase at different journals.</w:t>
       </w:r>
     </w:p>
     <w:p>
@@ -1728,7 +1913,6 @@
           <w:szCs w:val="21"/>
           <w:highlight w:val="green"/>
         </w:rPr>
-        <w:lastRenderedPageBreak/>
         <w:t>p. 14, l. 22-24: What are the different career levels? Does it refer to the question "which job title best applies to you" of the questionnaire?</w:t>
       </w:r>
     </w:p>
@@ -1872,7 +2056,7 @@
           <w:szCs w:val="21"/>
           <w:highlight w:val="green"/>
         </w:rPr>
-        <w:t>eg.</w:t>
+        <w:t>eg</w:t>
       </w:r>
       <w:proofErr w:type="spellEnd"/>
       <w:r>
@@ -1882,7 +2066,7 @@
           <w:szCs w:val="21"/>
           <w:highlight w:val="green"/>
         </w:rPr>
-        <w:t xml:space="preserve"> in Antarctica? This is not specified in the questionnaire as well.</w:t>
+        <w:t>. in Antarctica? This is not specified in the questionnaire as well.</w:t>
       </w:r>
     </w:p>
     <w:p>
@@ -2145,8 +2329,9 @@
           <w:szCs w:val="21"/>
         </w:rPr>
       </w:pPr>
-      <w:commentRangeStart w:id="4"/>
-      <w:commentRangeStart w:id="5"/>
+      <w:commentRangeStart w:id="6"/>
+      <w:commentRangeStart w:id="7"/>
+      <w:commentRangeStart w:id="8"/>
       <w:r>
         <w:rPr>
           <w:rFonts w:ascii="Palatino Linotype" w:eastAsia="Times New Roman" w:hAnsi="Palatino Linotype" w:cs="Segoe UI"/>
@@ -2175,23 +2360,41 @@
           <w:sz w:val="21"/>
           <w:szCs w:val="21"/>
         </w:rPr>
-        <w:t xml:space="preserve"> section to reflect the ambiguity of this question.</w:t>
-      </w:r>
-      <w:commentRangeEnd w:id="4"/>
+        <w:t xml:space="preserve"> section to reflect the ambiguity of </w:t>
+      </w:r>
+      <w:r>
+        <w:rPr>
+          <w:rFonts w:ascii="Palatino Linotype" w:eastAsia="Times New Roman" w:hAnsi="Palatino Linotype" w:cs="Segoe UI"/>
+          <w:i/>
+          <w:iCs/>
+          <w:sz w:val="21"/>
+          <w:szCs w:val="21"/>
+        </w:rPr>
+        <w:lastRenderedPageBreak/>
+        <w:t>subfield-specific terminology like "researcher position" and its implications for debates about replication in the field.</w:t>
+      </w:r>
+      <w:commentRangeEnd w:id="6"/>
       <w:r>
         <w:rPr>
           <w:rStyle w:val="CommentReference"/>
           <w:i/>
           <w:iCs/>
         </w:rPr>
-        <w:commentReference w:id="4"/>
-      </w:r>
-      <w:commentRangeEnd w:id="5"/>
+        <w:commentReference w:id="6"/>
+      </w:r>
+      <w:commentRangeEnd w:id="7"/>
       <w:r>
         <w:rPr>
           <w:rStyle w:val="CommentReference"/>
         </w:rPr>
-        <w:commentReference w:id="5"/>
+        <w:commentReference w:id="7"/>
+      </w:r>
+      <w:commentRangeEnd w:id="8"/>
+      <w:r>
+        <w:rPr>
+          <w:rStyle w:val="CommentReference"/>
+        </w:rPr>
+        <w:commentReference w:id="8"/>
       </w:r>
     </w:p>
     <w:p>
@@ -2274,7 +2477,6 @@
           <w:szCs w:val="21"/>
           <w:highlight w:val="green"/>
         </w:rPr>
-        <w:lastRenderedPageBreak/>
         <w:t xml:space="preserve">p. 22, l. 8-9: "or the belief that replications have high chances of success": Seems a bit contradicting with the response </w:t>
       </w:r>
       <w:proofErr w:type="spellStart"/>
@@ -2329,7 +2531,7 @@
           <w:szCs w:val="21"/>
           <w:highlight w:val="green"/>
         </w:rPr>
-        <w:t>eg.</w:t>
+        <w:t>eg</w:t>
       </w:r>
       <w:proofErr w:type="spellEnd"/>
       <w:r>
@@ -2339,7 +2541,7 @@
           <w:szCs w:val="21"/>
           <w:highlight w:val="green"/>
         </w:rPr>
-        <w:t>, Research Environment vs Academic Incentives). It is less confusing if the labeling becomes consistent for both.</w:t>
+        <w:t>., Research Environment vs Academic Incentives). It is less confusing if the labeling becomes consistent for both.</w:t>
       </w:r>
     </w:p>
     <w:p>
@@ -2689,7 +2891,7 @@
 </file>
 
 <file path=word/comments.xml><?xml version="1.0" encoding="utf-8"?>
-<w:comments xmlns:wpc="http://schemas.microsoft.com/office/word/2010/wordprocessingCanvas" xmlns:cx="http://schemas.microsoft.com/office/drawing/2014/chartex" xmlns:cx1="http://schemas.microsoft.com/office/drawing/2015/9/8/chartex" xmlns:cx2="http://schemas.microsoft.com/office/drawing/2015/10/21/chartex" xmlns:cx3="http://schemas.microsoft.com/office/drawing/2016/5/9/chartex" xmlns:cx4="http://schemas.microsoft.com/office/drawing/2016/5/10/chartex" xmlns:cx5="http://schemas.microsoft.com/office/drawing/2016/5/11/chartex" xmlns:cx6="http://schemas.microsoft.com/office/drawing/2016/5/12/chartex" xmlns:cx7="http://schemas.microsoft.com/office/drawing/2016/5/13/chartex" xmlns:cx8="http://schemas.microsoft.com/office/drawing/2016/5/14/chartex" xmlns:mc="http://schemas.openxmlformats.org/markup-compatibility/2006" xmlns:aink="http://schemas.microsoft.com/office/drawing/2016/ink" xmlns:am3d="http://schemas.microsoft.com/office/drawing/2017/model3d" xmlns:o="urn:schemas-microsoft-com:office:office" xmlns:r="http://schemas.openxmlformats.org/officeDocument/2006/relationships" xmlns:m="http://schemas.openxmlformats.org/officeDocument/2006/math" xmlns:v="urn:schemas-microsoft-com:vml" xmlns:wp14="http://schemas.microsoft.com/office/word/2010/wordprocessingDrawing" xmlns:wp="http://schemas.openxmlformats.org/drawingml/2006/wordprocessingDrawing" xmlns:w10="urn:schemas-microsoft-com:office:word" xmlns:w="http://schemas.openxmlformats.org/wordprocessingml/2006/main" xmlns:w14="http://schemas.microsoft.com/office/word/2010/wordml" xmlns:w15="http://schemas.microsoft.com/office/word/2012/wordml" xmlns:w16cex="http://schemas.microsoft.com/office/word/2018/wordml/cex" xmlns:w16cid="http://schemas.microsoft.com/office/word/2016/wordml/cid" xmlns:w16="http://schemas.microsoft.com/office/word/2018/wordml" xmlns:w16sdtdh="http://schemas.microsoft.com/office/word/2020/wordml/sdtdatahash" xmlns:w16se="http://schemas.microsoft.com/office/word/2015/wordml/symex" xmlns:wpg="http://schemas.microsoft.com/office/word/2010/wordprocessingGroup" xmlns:wpi="http://schemas.microsoft.com/office/word/2010/wordprocessingInk" xmlns:wne="http://schemas.microsoft.com/office/word/2006/wordml" xmlns:wps="http://schemas.microsoft.com/office/word/2010/wordprocessingShape" mc:Ignorable="w14 w15 w16se w16cid w16 w16cex w16sdtdh wp14">
+<w:comments xmlns:wpc="http://schemas.microsoft.com/office/word/2010/wordprocessingCanvas" xmlns:cx="http://schemas.microsoft.com/office/drawing/2014/chartex" xmlns:cx1="http://schemas.microsoft.com/office/drawing/2015/9/8/chartex" xmlns:mc="http://schemas.openxmlformats.org/markup-compatibility/2006" xmlns:o="urn:schemas-microsoft-com:office:office" xmlns:r="http://schemas.openxmlformats.org/officeDocument/2006/relationships" xmlns:m="http://schemas.openxmlformats.org/officeDocument/2006/math" xmlns:v="urn:schemas-microsoft-com:vml" xmlns:wp14="http://schemas.microsoft.com/office/word/2010/wordprocessingDrawing" xmlns:wp="http://schemas.openxmlformats.org/drawingml/2006/wordprocessingDrawing" xmlns:w10="urn:schemas-microsoft-com:office:word" xmlns:w="http://schemas.openxmlformats.org/wordprocessingml/2006/main" xmlns:w14="http://schemas.microsoft.com/office/word/2010/wordml" xmlns:w15="http://schemas.microsoft.com/office/word/2012/wordml" xmlns:w16se="http://schemas.microsoft.com/office/word/2015/wordml/symex" xmlns:wpg="http://schemas.microsoft.com/office/word/2010/wordprocessingGroup" xmlns:wpi="http://schemas.microsoft.com/office/word/2010/wordprocessingInk" xmlns:wne="http://schemas.microsoft.com/office/word/2006/wordml" xmlns:wps="http://schemas.microsoft.com/office/word/2010/wordprocessingShape" mc:Ignorable="w14 w15 w16se wp14">
   <w:comment w:id="0" w:author="Peter Kedron" w:date="2024-07-30T11:52:00Z" w:initials="PK">
     <w:p>
       <w:pPr>
@@ -2754,7 +2956,7 @@
       </w:r>
     </w:p>
   </w:comment>
-  <w:comment w:id="4" w:author="Peter Kedron" w:date="2024-07-17T14:43:00Z" w:initials="PK">
+  <w:comment w:id="4" w:author="Holler, Joseph R." w:date="2024-08-07T16:40:00Z" w:initials="HJ">
     <w:p>
       <w:pPr>
         <w:pStyle w:val="CommentText"/>
@@ -2766,11 +2968,27 @@
         <w:annotationRef/>
       </w:r>
       <w:r>
+        <w:t>Added example from political ecology</w:t>
+      </w:r>
+    </w:p>
+  </w:comment>
+  <w:comment w:id="6" w:author="Peter Kedron" w:date="2024-07-17T14:43:00Z" w:initials="PK">
+    <w:p>
+      <w:pPr>
+        <w:pStyle w:val="CommentText"/>
+      </w:pPr>
+      <w:r>
+        <w:rPr>
+          <w:rStyle w:val="CommentReference"/>
+        </w:rPr>
+        <w:annotationRef/>
+      </w:r>
+      <w:r>
         <w:t>Be sure we add this in the new discussion</w:t>
       </w:r>
     </w:p>
   </w:comment>
-  <w:comment w:id="5" w:author="Peter Kedron [2]" w:date="2024-08-05T10:15:00Z" w:initials="PK">
+  <w:comment w:id="7" w:author="Peter Kedron [2]" w:date="2024-08-05T10:15:00Z" w:initials="PK">
     <w:p>
       <w:pPr>
         <w:pStyle w:val="CommentText"/>
@@ -2786,6 +3004,19 @@
       </w:r>
       <w:r>
         <w:t>. Or perhaps in a response to the yellow section below</w:t>
+      </w:r>
+    </w:p>
+  </w:comment>
+  <w:comment w:id="8" w:author="Holler, Joseph R. [2]" w:date="2024-08-07T16:38:00Z" w:initials="HJ">
+    <w:p>
+      <w:pPr>
+        <w:pStyle w:val="CommentText"/>
+      </w:pPr>
+      <w:r>
+        <w:rPr>
+          <w:rStyle w:val="CommentReference"/>
+        </w:rPr>
+        <w:annotationRef/>
       </w:r>
     </w:p>
   </w:comment>
@@ -2793,13 +3024,15 @@
 </file>
 
 <file path=word/commentsExtended.xml><?xml version="1.0" encoding="utf-8"?>
-<w15:commentsEx xmlns:wpc="http://schemas.microsoft.com/office/word/2010/wordprocessingCanvas" xmlns:cx="http://schemas.microsoft.com/office/drawing/2014/chartex" xmlns:cx1="http://schemas.microsoft.com/office/drawing/2015/9/8/chartex" xmlns:cx2="http://schemas.microsoft.com/office/drawing/2015/10/21/chartex" xmlns:cx3="http://schemas.microsoft.com/office/drawing/2016/5/9/chartex" xmlns:cx4="http://schemas.microsoft.com/office/drawing/2016/5/10/chartex" xmlns:cx5="http://schemas.microsoft.com/office/drawing/2016/5/11/chartex" xmlns:cx6="http://schemas.microsoft.com/office/drawing/2016/5/12/chartex" xmlns:cx7="http://schemas.microsoft.com/office/drawing/2016/5/13/chartex" xmlns:cx8="http://schemas.microsoft.com/office/drawing/2016/5/14/chartex" xmlns:mc="http://schemas.openxmlformats.org/markup-compatibility/2006" xmlns:aink="http://schemas.microsoft.com/office/drawing/2016/ink" xmlns:am3d="http://schemas.microsoft.com/office/drawing/2017/model3d" xmlns:o="urn:schemas-microsoft-com:office:office" xmlns:r="http://schemas.openxmlformats.org/officeDocument/2006/relationships" xmlns:m="http://schemas.openxmlformats.org/officeDocument/2006/math" xmlns:v="urn:schemas-microsoft-com:vml" xmlns:wp14="http://schemas.microsoft.com/office/word/2010/wordprocessingDrawing" xmlns:wp="http://schemas.openxmlformats.org/drawingml/2006/wordprocessingDrawing" xmlns:w10="urn:schemas-microsoft-com:office:word" xmlns:w="http://schemas.openxmlformats.org/wordprocessingml/2006/main" xmlns:w14="http://schemas.microsoft.com/office/word/2010/wordml" xmlns:w15="http://schemas.microsoft.com/office/word/2012/wordml" xmlns:w16cex="http://schemas.microsoft.com/office/word/2018/wordml/cex" xmlns:w16cid="http://schemas.microsoft.com/office/word/2016/wordml/cid" xmlns:w16="http://schemas.microsoft.com/office/word/2018/wordml" xmlns:w16sdtdh="http://schemas.microsoft.com/office/word/2020/wordml/sdtdatahash" xmlns:w16se="http://schemas.microsoft.com/office/word/2015/wordml/symex" xmlns:wpg="http://schemas.microsoft.com/office/word/2010/wordprocessingGroup" xmlns:wpi="http://schemas.microsoft.com/office/word/2010/wordprocessingInk" xmlns:wne="http://schemas.microsoft.com/office/word/2006/wordml" xmlns:wps="http://schemas.microsoft.com/office/word/2010/wordprocessingShape" mc:Ignorable="w14 w15 w16se w16cid w16 w16cex w16sdtdh wp14">
+<w15:commentsEx xmlns:wpc="http://schemas.microsoft.com/office/word/2010/wordprocessingCanvas" xmlns:cx="http://schemas.microsoft.com/office/drawing/2014/chartex" xmlns:cx1="http://schemas.microsoft.com/office/drawing/2015/9/8/chartex" xmlns:mc="http://schemas.openxmlformats.org/markup-compatibility/2006" xmlns:o="urn:schemas-microsoft-com:office:office" xmlns:r="http://schemas.openxmlformats.org/officeDocument/2006/relationships" xmlns:m="http://schemas.openxmlformats.org/officeDocument/2006/math" xmlns:v="urn:schemas-microsoft-com:vml" xmlns:wp14="http://schemas.microsoft.com/office/word/2010/wordprocessingDrawing" xmlns:wp="http://schemas.openxmlformats.org/drawingml/2006/wordprocessingDrawing" xmlns:w10="urn:schemas-microsoft-com:office:word" xmlns:w="http://schemas.openxmlformats.org/wordprocessingml/2006/main" xmlns:w14="http://schemas.microsoft.com/office/word/2010/wordml" xmlns:w15="http://schemas.microsoft.com/office/word/2012/wordml" xmlns:w16se="http://schemas.microsoft.com/office/word/2015/wordml/symex" xmlns:wpg="http://schemas.microsoft.com/office/word/2010/wordprocessingGroup" xmlns:wpi="http://schemas.microsoft.com/office/word/2010/wordprocessingInk" xmlns:wne="http://schemas.microsoft.com/office/word/2006/wordml" xmlns:wps="http://schemas.microsoft.com/office/word/2010/wordprocessingShape" mc:Ignorable="w14 w15 w16se wp14">
   <w15:commentEx w15:paraId="512EC167" w15:done="0"/>
   <w15:commentEx w15:paraId="7511443B" w15:done="0"/>
   <w15:commentEx w15:paraId="5D897CF5" w15:done="0"/>
   <w15:commentEx w15:paraId="1645FE56" w15:done="0"/>
+  <w15:commentEx w15:paraId="6D5207DF" w15:paraIdParent="1645FE56" w15:done="0"/>
   <w15:commentEx w15:paraId="2B446A63" w15:done="0"/>
   <w15:commentEx w15:paraId="2EAD995E" w15:paraIdParent="2B446A63" w15:done="0"/>
+  <w15:commentEx w15:paraId="42857D0D" w15:paraIdParent="2B446A63" w15:done="0"/>
 </w15:commentsEx>
 </file>
 
@@ -2826,7 +3059,7 @@
 </file>
 
 <file path=word/numbering.xml><?xml version="1.0" encoding="utf-8"?>
-<w:numbering xmlns:wpc="http://schemas.microsoft.com/office/word/2010/wordprocessingCanvas" xmlns:cx="http://schemas.microsoft.com/office/drawing/2014/chartex" xmlns:cx1="http://schemas.microsoft.com/office/drawing/2015/9/8/chartex" xmlns:cx2="http://schemas.microsoft.com/office/drawing/2015/10/21/chartex" xmlns:cx3="http://schemas.microsoft.com/office/drawing/2016/5/9/chartex" xmlns:cx4="http://schemas.microsoft.com/office/drawing/2016/5/10/chartex" xmlns:cx5="http://schemas.microsoft.com/office/drawing/2016/5/11/chartex" xmlns:cx6="http://schemas.microsoft.com/office/drawing/2016/5/12/chartex" xmlns:cx7="http://schemas.microsoft.com/office/drawing/2016/5/13/chartex" xmlns:cx8="http://schemas.microsoft.com/office/drawing/2016/5/14/chartex" xmlns:mc="http://schemas.openxmlformats.org/markup-compatibility/2006" xmlns:aink="http://schemas.microsoft.com/office/drawing/2016/ink" xmlns:am3d="http://schemas.microsoft.com/office/drawing/2017/model3d" xmlns:o="urn:schemas-microsoft-com:office:office" xmlns:r="http://schemas.openxmlformats.org/officeDocument/2006/relationships" xmlns:m="http://schemas.openxmlformats.org/officeDocument/2006/math" xmlns:v="urn:schemas-microsoft-com:vml" xmlns:wp14="http://schemas.microsoft.com/office/word/2010/wordprocessingDrawing" xmlns:wp="http://schemas.openxmlformats.org/drawingml/2006/wordprocessingDrawing" xmlns:w10="urn:schemas-microsoft-com:office:word" xmlns:w="http://schemas.openxmlformats.org/wordprocessingml/2006/main" xmlns:w14="http://schemas.microsoft.com/office/word/2010/wordml" xmlns:w15="http://schemas.microsoft.com/office/word/2012/wordml" xmlns:w16cex="http://schemas.microsoft.com/office/word/2018/wordml/cex" xmlns:w16cid="http://schemas.microsoft.com/office/word/2016/wordml/cid" xmlns:w16="http://schemas.microsoft.com/office/word/2018/wordml" xmlns:w16sdtdh="http://schemas.microsoft.com/office/word/2020/wordml/sdtdatahash" xmlns:w16se="http://schemas.microsoft.com/office/word/2015/wordml/symex" xmlns:wpg="http://schemas.microsoft.com/office/word/2010/wordprocessingGroup" xmlns:wpi="http://schemas.microsoft.com/office/word/2010/wordprocessingInk" xmlns:wne="http://schemas.microsoft.com/office/word/2006/wordml" xmlns:wps="http://schemas.microsoft.com/office/word/2010/wordprocessingShape" mc:Ignorable="w14 w15 w16se w16cid w16 w16cex w16sdtdh wp14">
+<w:numbering xmlns:wpc="http://schemas.microsoft.com/office/word/2010/wordprocessingCanvas" xmlns:cx="http://schemas.microsoft.com/office/drawing/2014/chartex" xmlns:cx1="http://schemas.microsoft.com/office/drawing/2015/9/8/chartex" xmlns:mc="http://schemas.openxmlformats.org/markup-compatibility/2006" xmlns:o="urn:schemas-microsoft-com:office:office" xmlns:r="http://schemas.openxmlformats.org/officeDocument/2006/relationships" xmlns:m="http://schemas.openxmlformats.org/officeDocument/2006/math" xmlns:v="urn:schemas-microsoft-com:vml" xmlns:wp14="http://schemas.microsoft.com/office/word/2010/wordprocessingDrawing" xmlns:wp="http://schemas.openxmlformats.org/drawingml/2006/wordprocessingDrawing" xmlns:w10="urn:schemas-microsoft-com:office:word" xmlns:w="http://schemas.openxmlformats.org/wordprocessingml/2006/main" xmlns:w14="http://schemas.microsoft.com/office/word/2010/wordml" xmlns:w15="http://schemas.microsoft.com/office/word/2012/wordml" xmlns:w16se="http://schemas.microsoft.com/office/word/2015/wordml/symex" xmlns:wpg="http://schemas.microsoft.com/office/word/2010/wordprocessingGroup" xmlns:wpi="http://schemas.microsoft.com/office/word/2010/wordprocessingInk" xmlns:wne="http://schemas.microsoft.com/office/word/2006/wordml" xmlns:wps="http://schemas.microsoft.com/office/word/2010/wordprocessingShape" mc:Ignorable="w14 w15 w16se wp14">
   <w:abstractNum w:abstractNumId="0" w15:restartNumberingAfterBreak="0">
     <w:nsid w:val="001D0631"/>
     <w:multiLevelType w:val="multilevel"/>
@@ -4011,18 +4244,24 @@
 </file>
 
 <file path=word/people.xml><?xml version="1.0" encoding="utf-8"?>
-<w15:people xmlns:wpc="http://schemas.microsoft.com/office/word/2010/wordprocessingCanvas" xmlns:cx="http://schemas.microsoft.com/office/drawing/2014/chartex" xmlns:cx1="http://schemas.microsoft.com/office/drawing/2015/9/8/chartex" xmlns:cx2="http://schemas.microsoft.com/office/drawing/2015/10/21/chartex" xmlns:cx3="http://schemas.microsoft.com/office/drawing/2016/5/9/chartex" xmlns:cx4="http://schemas.microsoft.com/office/drawing/2016/5/10/chartex" xmlns:cx5="http://schemas.microsoft.com/office/drawing/2016/5/11/chartex" xmlns:cx6="http://schemas.microsoft.com/office/drawing/2016/5/12/chartex" xmlns:cx7="http://schemas.microsoft.com/office/drawing/2016/5/13/chartex" xmlns:cx8="http://schemas.microsoft.com/office/drawing/2016/5/14/chartex" xmlns:mc="http://schemas.openxmlformats.org/markup-compatibility/2006" xmlns:aink="http://schemas.microsoft.com/office/drawing/2016/ink" xmlns:am3d="http://schemas.microsoft.com/office/drawing/2017/model3d" xmlns:o="urn:schemas-microsoft-com:office:office" xmlns:r="http://schemas.openxmlformats.org/officeDocument/2006/relationships" xmlns:m="http://schemas.openxmlformats.org/officeDocument/2006/math" xmlns:v="urn:schemas-microsoft-com:vml" xmlns:wp14="http://schemas.microsoft.com/office/word/2010/wordprocessingDrawing" xmlns:wp="http://schemas.openxmlformats.org/drawingml/2006/wordprocessingDrawing" xmlns:w10="urn:schemas-microsoft-com:office:word" xmlns:w="http://schemas.openxmlformats.org/wordprocessingml/2006/main" xmlns:w14="http://schemas.microsoft.com/office/word/2010/wordml" xmlns:w15="http://schemas.microsoft.com/office/word/2012/wordml" xmlns:w16cex="http://schemas.microsoft.com/office/word/2018/wordml/cex" xmlns:w16cid="http://schemas.microsoft.com/office/word/2016/wordml/cid" xmlns:w16="http://schemas.microsoft.com/office/word/2018/wordml" xmlns:w16sdtdh="http://schemas.microsoft.com/office/word/2020/wordml/sdtdatahash" xmlns:w16se="http://schemas.microsoft.com/office/word/2015/wordml/symex" xmlns:wpg="http://schemas.microsoft.com/office/word/2010/wordprocessingGroup" xmlns:wpi="http://schemas.microsoft.com/office/word/2010/wordprocessingInk" xmlns:wne="http://schemas.microsoft.com/office/word/2006/wordml" xmlns:wps="http://schemas.microsoft.com/office/word/2010/wordprocessingShape" mc:Ignorable="w14 w15 w16se w16cid w16 w16cex w16sdtdh wp14">
+<w15:people xmlns:wpc="http://schemas.microsoft.com/office/word/2010/wordprocessingCanvas" xmlns:cx="http://schemas.microsoft.com/office/drawing/2014/chartex" xmlns:cx1="http://schemas.microsoft.com/office/drawing/2015/9/8/chartex" xmlns:mc="http://schemas.openxmlformats.org/markup-compatibility/2006" xmlns:o="urn:schemas-microsoft-com:office:office" xmlns:r="http://schemas.openxmlformats.org/officeDocument/2006/relationships" xmlns:m="http://schemas.openxmlformats.org/officeDocument/2006/math" xmlns:v="urn:schemas-microsoft-com:vml" xmlns:wp14="http://schemas.microsoft.com/office/word/2010/wordprocessingDrawing" xmlns:wp="http://schemas.openxmlformats.org/drawingml/2006/wordprocessingDrawing" xmlns:w10="urn:schemas-microsoft-com:office:word" xmlns:w="http://schemas.openxmlformats.org/wordprocessingml/2006/main" xmlns:w14="http://schemas.microsoft.com/office/word/2010/wordml" xmlns:w15="http://schemas.microsoft.com/office/word/2012/wordml" xmlns:w16se="http://schemas.microsoft.com/office/word/2015/wordml/symex" xmlns:wpg="http://schemas.microsoft.com/office/word/2010/wordprocessingGroup" xmlns:wpi="http://schemas.microsoft.com/office/word/2010/wordprocessingInk" xmlns:wne="http://schemas.microsoft.com/office/word/2006/wordml" xmlns:wps="http://schemas.microsoft.com/office/word/2010/wordprocessingShape" mc:Ignorable="w14 w15 w16se wp14">
   <w15:person w15:author="Peter Kedron">
     <w15:presenceInfo w15:providerId="AD" w15:userId="S::peterkedron@ucsb.edu::9bd0c5da-bf53-46a7-ace4-d70695b8bfa8"/>
   </w15:person>
+  <w15:person w15:author="Holler, Joseph R.">
+    <w15:presenceInfo w15:providerId="AD" w15:userId="S-1-5-21-1983215674-46037090-646806464-330692"/>
+  </w15:person>
   <w15:person w15:author="Peter Kedron [2]">
     <w15:presenceInfo w15:providerId="AD" w15:userId="S-1-5-21-186218096-1256044923-1823049624-4162"/>
+  </w15:person>
+  <w15:person w15:author="Holler, Joseph R. [2]">
+    <w15:presenceInfo w15:providerId="AD" w15:userId="S-1-5-21-1983215674-46037090-646806464-330692"/>
   </w15:person>
 </w15:people>
 </file>
 
 <file path=word/styles.xml><?xml version="1.0" encoding="utf-8"?>
-<w:styles xmlns:mc="http://schemas.openxmlformats.org/markup-compatibility/2006" xmlns:r="http://schemas.openxmlformats.org/officeDocument/2006/relationships" xmlns:w="http://schemas.openxmlformats.org/wordprocessingml/2006/main" xmlns:w14="http://schemas.microsoft.com/office/word/2010/wordml" xmlns:w15="http://schemas.microsoft.com/office/word/2012/wordml" xmlns:w16cex="http://schemas.microsoft.com/office/word/2018/wordml/cex" xmlns:w16cid="http://schemas.microsoft.com/office/word/2016/wordml/cid" xmlns:w16="http://schemas.microsoft.com/office/word/2018/wordml" xmlns:w16sdtdh="http://schemas.microsoft.com/office/word/2020/wordml/sdtdatahash" xmlns:w16se="http://schemas.microsoft.com/office/word/2015/wordml/symex" mc:Ignorable="w14 w15 w16se w16cid w16 w16cex w16sdtdh">
+<w:styles xmlns:mc="http://schemas.openxmlformats.org/markup-compatibility/2006" xmlns:r="http://schemas.openxmlformats.org/officeDocument/2006/relationships" xmlns:w="http://schemas.openxmlformats.org/wordprocessingml/2006/main" xmlns:w14="http://schemas.microsoft.com/office/word/2010/wordml" xmlns:w15="http://schemas.microsoft.com/office/word/2012/wordml" xmlns:w16se="http://schemas.microsoft.com/office/word/2015/wordml/symex" mc:Ignorable="w14 w15 w16se">
   <w:docDefaults>
     <w:rPrDefault>
       <w:rPr>
@@ -4038,7 +4277,7 @@
       </w:pPr>
     </w:pPrDefault>
   </w:docDefaults>
-  <w:latentStyles w:defLockedState="0" w:defUIPriority="99" w:defSemiHidden="0" w:defUnhideWhenUsed="0" w:defQFormat="0" w:count="376">
+  <w:latentStyles w:defLockedState="0" w:defUIPriority="99" w:defSemiHidden="0" w:defUnhideWhenUsed="0" w:defQFormat="0" w:count="371">
     <w:lsdException w:name="Normal" w:uiPriority="0" w:qFormat="1"/>
     <w:lsdException w:name="heading 1" w:uiPriority="9" w:qFormat="1"/>
     <w:lsdException w:name="heading 2" w:semiHidden="1" w:uiPriority="9" w:unhideWhenUsed="1" w:qFormat="1"/>
@@ -4410,11 +4649,6 @@
     <w:lsdException w:name="List Table 5 Dark Accent 6" w:uiPriority="50"/>
     <w:lsdException w:name="List Table 6 Colorful Accent 6" w:uiPriority="51"/>
     <w:lsdException w:name="List Table 7 Colorful Accent 6" w:uiPriority="52"/>
-    <w:lsdException w:name="Mention" w:semiHidden="1" w:unhideWhenUsed="1"/>
-    <w:lsdException w:name="Smart Hyperlink" w:semiHidden="1" w:unhideWhenUsed="1"/>
-    <w:lsdException w:name="Hashtag" w:semiHidden="1" w:unhideWhenUsed="1"/>
-    <w:lsdException w:name="Unresolved Mention" w:semiHidden="1" w:unhideWhenUsed="1"/>
-    <w:lsdException w:name="Smart Link" w:semiHidden="1" w:unhideWhenUsed="1"/>
   </w:latentStyles>
   <w:style w:type="paragraph" w:default="1" w:styleId="Normal">
     <w:name w:val="Normal"/>
@@ -4661,6 +4895,36 @@
       <w:bCs/>
       <w:sz w:val="20"/>
       <w:szCs w:val="20"/>
+    </w:rPr>
+  </w:style>
+  <w:style w:type="paragraph" w:styleId="BalloonText">
+    <w:name w:val="Balloon Text"/>
+    <w:basedOn w:val="Normal"/>
+    <w:link w:val="BalloonTextChar"/>
+    <w:uiPriority w:val="99"/>
+    <w:semiHidden/>
+    <w:unhideWhenUsed/>
+    <w:rsid w:val="00E75239"/>
+    <w:pPr>
+      <w:spacing w:after="0" w:line="240" w:lineRule="auto"/>
+    </w:pPr>
+    <w:rPr>
+      <w:rFonts w:ascii="Segoe UI" w:hAnsi="Segoe UI" w:cs="Segoe UI"/>
+      <w:sz w:val="18"/>
+      <w:szCs w:val="18"/>
+    </w:rPr>
+  </w:style>
+  <w:style w:type="character" w:customStyle="1" w:styleId="BalloonTextChar">
+    <w:name w:val="Balloon Text Char"/>
+    <w:basedOn w:val="DefaultParagraphFont"/>
+    <w:link w:val="BalloonText"/>
+    <w:uiPriority w:val="99"/>
+    <w:semiHidden/>
+    <w:rsid w:val="00E75239"/>
+    <w:rPr>
+      <w:rFonts w:ascii="Segoe UI" w:hAnsi="Segoe UI" w:cs="Segoe UI"/>
+      <w:sz w:val="18"/>
+      <w:szCs w:val="18"/>
     </w:rPr>
   </w:style>
 </w:styles>

</xml_diff>